<commit_message>
ipp + blender textures from pc
</commit_message>
<xml_diff>
--- a/ИПП/Практики_ШумахерМЕ.docx
+++ b/ИПП/Практики_ШумахерМЕ.docx
@@ -4,8 +4,18 @@
   <w:body>
     <w:p>
       <w:pPr>
-        <w:pStyle w:val="af3"/>
-        <w:jc w:val="both"/>
+        <w:pStyle w:val="11"/>
+      </w:pPr>
+      <w:r>
+        <w:t xml:space="preserve">Практика </w:t>
+      </w:r>
+      <w:r>
+        <w:t>1</w:t>
+      </w:r>
+    </w:p>
+    <w:p>
+      <w:pPr>
+        <w:pStyle w:val="a4"/>
       </w:pPr>
       <w:r>
         <w:t>Телеграмм бот, который выводит случай анекдот из имеющихся, а также говорит о том, кто его создал.</w:t>
@@ -55,18 +65,56 @@
     </w:p>
     <w:p>
       <w:pPr>
-        <w:pStyle w:val="af3"/>
-      </w:pPr>
+        <w:rPr>
+          <w:rFonts w:ascii="Times New Roman" w:hAnsi="Times New Roman"/>
+          <w:noProof/>
+          <w:sz w:val="28"/>
+        </w:rPr>
+      </w:pPr>
+      <w:r>
+        <w:br w:type="page"/>
+      </w:r>
     </w:p>
     <w:p>
       <w:pPr>
+        <w:pStyle w:val="11"/>
+        <w:rPr>
+          <w:lang w:val="en-US"/>
+        </w:rPr>
+      </w:pPr>
+      <w:r>
+        <w:lastRenderedPageBreak/>
+        <w:t xml:space="preserve">Практика </w:t>
+      </w:r>
+      <w:r>
+        <w:rPr>
+          <w:lang w:val="en-US"/>
+        </w:rPr>
+        <w:t>2</w:t>
+      </w:r>
+    </w:p>
+    <w:p>
+      <w:pPr>
+        <w:pStyle w:val="a4"/>
+      </w:pPr>
+      <w:proofErr w:type="spellStart"/>
+      <w:r>
+        <w:t>Гет</w:t>
+      </w:r>
+      <w:proofErr w:type="spellEnd"/>
+      <w:r>
+        <w:t xml:space="preserve"> запрос.</w:t>
+      </w:r>
+    </w:p>
+    <w:p>
+      <w:pPr>
         <w:pStyle w:val="af3"/>
       </w:pPr>
       <w:r>
         <w:drawing>
-          <wp:inline distT="0" distB="0" distL="0" distR="0" wp14:anchorId="71941CC2" wp14:editId="79F0AFCD">
-            <wp:extent cx="5939790" cy="3553460"/>
-            <wp:effectExtent l="0" t="0" r="3810" b="8890"/>
+          <wp:inline distT="0" distB="0" distL="0" distR="0" wp14:anchorId="71941CC2" wp14:editId="7BC8E045">
+            <wp:extent cx="5257800" cy="3145461"/>
+            <wp:effectExtent l="0" t="0" r="0" b="0"/>
             <wp:docPr id="4" name="Рисунок 4"/>
             <wp:cNvGraphicFramePr>
               <a:graphicFrameLocks xmlns:a="http://schemas.openxmlformats.org/drawingml/2006/main" noChangeAspect="1"/>
@@ -87,7 +135,7 @@
                   <pic:spPr>
                     <a:xfrm>
                       <a:off x="0" y="0"/>
-                      <a:ext cx="5939790" cy="3553460"/>
+                      <a:ext cx="5263101" cy="3148632"/>
                     </a:xfrm>
                     <a:prstGeom prst="rect">
                       <a:avLst/>
@@ -102,8 +150,17 @@
     </w:p>
     <w:p>
       <w:pPr>
-        <w:pStyle w:val="af3"/>
-      </w:pPr>
+        <w:pStyle w:val="a4"/>
+      </w:pPr>
+      <w:r>
+        <w:rPr>
+          <w:lang w:val="en-US"/>
+        </w:rPr>
+        <w:t xml:space="preserve">POST </w:t>
+      </w:r>
+      <w:r>
+        <w:t>запрос.</w:t>
+      </w:r>
     </w:p>
     <w:p>
       <w:pPr>
@@ -113,11 +170,10 @@
         </w:rPr>
       </w:pPr>
       <w:r>
-        <w:lastRenderedPageBreak/>
         <w:drawing>
-          <wp:inline distT="0" distB="0" distL="0" distR="0" wp14:anchorId="7989E9FE" wp14:editId="149EA00F">
-            <wp:extent cx="5939790" cy="2215515"/>
-            <wp:effectExtent l="0" t="0" r="3810" b="0"/>
+          <wp:inline distT="0" distB="0" distL="0" distR="0" wp14:anchorId="7989E9FE" wp14:editId="14837724">
+            <wp:extent cx="5214257" cy="1944894"/>
+            <wp:effectExtent l="0" t="0" r="5715" b="0"/>
             <wp:docPr id="5" name="Рисунок 5"/>
             <wp:cNvGraphicFramePr>
               <a:graphicFrameLocks xmlns:a="http://schemas.openxmlformats.org/drawingml/2006/main" noChangeAspect="1"/>
@@ -138,7 +194,7 @@
                   <pic:spPr>
                     <a:xfrm>
                       <a:off x="0" y="0"/>
-                      <a:ext cx="5939790" cy="2215515"/>
+                      <a:ext cx="5239519" cy="1954317"/>
                     </a:xfrm>
                     <a:prstGeom prst="rect">
                       <a:avLst/>
@@ -153,24 +209,33 @@
     </w:p>
     <w:p>
       <w:pPr>
+        <w:pStyle w:val="a4"/>
+      </w:pPr>
+      <w:r>
+        <w:rPr>
+          <w:lang w:val="en-US"/>
+        </w:rPr>
+        <w:t xml:space="preserve">OPTION </w:t>
+      </w:r>
+      <w:r>
+        <w:t>запрос</w:t>
+      </w:r>
+      <w:r>
+        <w:t>.</w:t>
+      </w:r>
+    </w:p>
+    <w:p>
+      <w:pPr>
         <w:pStyle w:val="af3"/>
         <w:rPr>
           <w:lang w:val="en-US"/>
         </w:rPr>
       </w:pPr>
-    </w:p>
-    <w:p>
-      <w:pPr>
-        <w:pStyle w:val="af3"/>
-        <w:rPr>
-          <w:lang w:val="en-US"/>
-        </w:rPr>
-      </w:pPr>
       <w:r>
         <w:drawing>
-          <wp:inline distT="0" distB="0" distL="0" distR="0" wp14:anchorId="6310AAE0" wp14:editId="57E1A2AF">
-            <wp:extent cx="5939790" cy="3474720"/>
-            <wp:effectExtent l="0" t="0" r="3810" b="0"/>
+          <wp:inline distT="0" distB="0" distL="0" distR="0" wp14:anchorId="6310AAE0" wp14:editId="575B69BE">
+            <wp:extent cx="4428788" cy="2590800"/>
+            <wp:effectExtent l="0" t="0" r="0" b="0"/>
             <wp:docPr id="6" name="Рисунок 6"/>
             <wp:cNvGraphicFramePr>
               <a:graphicFrameLocks xmlns:a="http://schemas.openxmlformats.org/drawingml/2006/main" noChangeAspect="1"/>
@@ -191,7 +256,7 @@
                   <pic:spPr>
                     <a:xfrm>
                       <a:off x="0" y="0"/>
-                      <a:ext cx="5939790" cy="3474720"/>
+                      <a:ext cx="4446882" cy="2601385"/>
                     </a:xfrm>
                     <a:prstGeom prst="rect">
                       <a:avLst/>
@@ -214,18 +279,42 @@
     </w:p>
     <w:p>
       <w:pPr>
+        <w:pStyle w:val="11"/>
+        <w:rPr>
+          <w:lang w:val="en-US"/>
+        </w:rPr>
+      </w:pPr>
+      <w:r>
+        <w:t xml:space="preserve">Практика </w:t>
+      </w:r>
+      <w:r>
+        <w:rPr>
+          <w:lang w:val="en-US"/>
+        </w:rPr>
+        <w:t>3</w:t>
+      </w:r>
+    </w:p>
+    <w:p>
+      <w:pPr>
+        <w:pStyle w:val="a4"/>
+        <w:rPr>
+          <w:lang w:val="en-US"/>
+        </w:rPr>
+      </w:pPr>
+    </w:p>
+    <w:p>
+      <w:pPr>
         <w:pStyle w:val="af3"/>
         <w:rPr>
           <w:lang w:val="en-US"/>
         </w:rPr>
       </w:pPr>
       <w:r>
-        <w:lastRenderedPageBreak/>
         <w:drawing>
-          <wp:inline distT="0" distB="0" distL="0" distR="0" wp14:anchorId="61B8530B" wp14:editId="11B4533E">
-            <wp:extent cx="5939790" cy="3258820"/>
-            <wp:effectExtent l="0" t="0" r="3810" b="0"/>
-            <wp:docPr id="7" name="Рисунок 7"/>
+          <wp:inline distT="0" distB="0" distL="0" distR="0" wp14:anchorId="417CB186" wp14:editId="0FA3354C">
+            <wp:extent cx="5205567" cy="3080657"/>
+            <wp:effectExtent l="0" t="0" r="0" b="5715"/>
+            <wp:docPr id="2" name="Рисунок 2"/>
             <wp:cNvGraphicFramePr>
               <a:graphicFrameLocks xmlns:a="http://schemas.openxmlformats.org/drawingml/2006/main" noChangeAspect="1"/>
             </wp:cNvGraphicFramePr>
@@ -245,7 +334,7 @@
                   <pic:spPr>
                     <a:xfrm>
                       <a:off x="0" y="0"/>
-                      <a:ext cx="5939790" cy="3258820"/>
+                      <a:ext cx="5226027" cy="3092765"/>
                     </a:xfrm>
                     <a:prstGeom prst="rect">
                       <a:avLst/>
@@ -258,8 +347,754 @@
         </w:drawing>
       </w:r>
     </w:p>
+    <w:p>
+      <w:pPr>
+        <w:rPr>
+          <w:rFonts w:ascii="Times New Roman" w:hAnsi="Times New Roman"/>
+          <w:noProof/>
+          <w:sz w:val="28"/>
+          <w:lang w:val="en-US"/>
+        </w:rPr>
+      </w:pPr>
+      <w:r>
+        <w:rPr>
+          <w:lang w:val="en-US"/>
+        </w:rPr>
+        <w:br w:type="page"/>
+      </w:r>
+    </w:p>
+    <w:p>
+      <w:pPr>
+        <w:pStyle w:val="af3"/>
+        <w:rPr>
+          <w:lang w:val="en-US"/>
+        </w:rPr>
+      </w:pPr>
+    </w:p>
+    <w:p>
+      <w:pPr>
+        <w:pStyle w:val="11"/>
+      </w:pPr>
+      <w:r>
+        <w:t>Практика 4</w:t>
+      </w:r>
+    </w:p>
+    <w:p>
+      <w:pPr>
+        <w:pStyle w:val="a4"/>
+        <w:rPr>
+          <w:lang w:val="en-US"/>
+        </w:rPr>
+      </w:pPr>
+      <w:r>
+        <w:t xml:space="preserve">Созданный файл </w:t>
+      </w:r>
+      <w:r>
+        <w:rPr>
+          <w:lang w:val="en-US"/>
+        </w:rPr>
+        <w:t>json</w:t>
+      </w:r>
+      <w:r>
+        <w:rPr>
+          <w:lang w:val="en-US"/>
+        </w:rPr>
+        <w:t>.</w:t>
+      </w:r>
+    </w:p>
+    <w:p>
+      <w:pPr>
+        <w:pStyle w:val="af3"/>
+        <w:rPr>
+          <w:lang w:val="en-US"/>
+        </w:rPr>
+      </w:pPr>
+      <w:r>
+        <w:drawing>
+          <wp:inline distT="0" distB="0" distL="0" distR="0" wp14:anchorId="4CE17416" wp14:editId="386C4BF0">
+            <wp:extent cx="3436620" cy="4787167"/>
+            <wp:effectExtent l="0" t="0" r="0" b="0"/>
+            <wp:docPr id="3" name="Рисунок 3"/>
+            <wp:cNvGraphicFramePr>
+              <a:graphicFrameLocks xmlns:a="http://schemas.openxmlformats.org/drawingml/2006/main" noChangeAspect="1"/>
+            </wp:cNvGraphicFramePr>
+            <a:graphic xmlns:a="http://schemas.openxmlformats.org/drawingml/2006/main">
+              <a:graphicData uri="http://schemas.openxmlformats.org/drawingml/2006/picture">
+                <pic:pic xmlns:pic="http://schemas.openxmlformats.org/drawingml/2006/picture">
+                  <pic:nvPicPr>
+                    <pic:cNvPr id="1" name=""/>
+                    <pic:cNvPicPr/>
+                  </pic:nvPicPr>
+                  <pic:blipFill>
+                    <a:blip r:embed="rId13"/>
+                    <a:stretch>
+                      <a:fillRect/>
+                    </a:stretch>
+                  </pic:blipFill>
+                  <pic:spPr>
+                    <a:xfrm>
+                      <a:off x="0" y="0"/>
+                      <a:ext cx="3438721" cy="4790093"/>
+                    </a:xfrm>
+                    <a:prstGeom prst="rect">
+                      <a:avLst/>
+                    </a:prstGeom>
+                  </pic:spPr>
+                </pic:pic>
+              </a:graphicData>
+            </a:graphic>
+          </wp:inline>
+        </w:drawing>
+      </w:r>
+    </w:p>
+    <w:p>
+      <w:pPr>
+        <w:pStyle w:val="a4"/>
+      </w:pPr>
+      <w:r>
+        <w:t>Проведем тестирование:</w:t>
+      </w:r>
+    </w:p>
+    <w:p>
+      <w:pPr>
+        <w:pStyle w:val="af3"/>
+      </w:pPr>
+      <w:r>
+        <w:drawing>
+          <wp:inline distT="0" distB="0" distL="0" distR="0" wp14:anchorId="48345F6A" wp14:editId="4746A9A7">
+            <wp:extent cx="3133725" cy="2666714"/>
+            <wp:effectExtent l="0" t="0" r="0" b="635"/>
+            <wp:docPr id="8" name="Рисунок 8"/>
+            <wp:cNvGraphicFramePr>
+              <a:graphicFrameLocks xmlns:a="http://schemas.openxmlformats.org/drawingml/2006/main" noChangeAspect="1"/>
+            </wp:cNvGraphicFramePr>
+            <a:graphic xmlns:a="http://schemas.openxmlformats.org/drawingml/2006/main">
+              <a:graphicData uri="http://schemas.openxmlformats.org/drawingml/2006/picture">
+                <pic:pic xmlns:pic="http://schemas.openxmlformats.org/drawingml/2006/picture">
+                  <pic:nvPicPr>
+                    <pic:cNvPr id="1" name=""/>
+                    <pic:cNvPicPr/>
+                  </pic:nvPicPr>
+                  <pic:blipFill>
+                    <a:blip r:embed="rId14"/>
+                    <a:stretch>
+                      <a:fillRect/>
+                    </a:stretch>
+                  </pic:blipFill>
+                  <pic:spPr>
+                    <a:xfrm>
+                      <a:off x="0" y="0"/>
+                      <a:ext cx="3146764" cy="2677809"/>
+                    </a:xfrm>
+                    <a:prstGeom prst="rect">
+                      <a:avLst/>
+                    </a:prstGeom>
+                  </pic:spPr>
+                </pic:pic>
+              </a:graphicData>
+            </a:graphic>
+          </wp:inline>
+        </w:drawing>
+      </w:r>
+    </w:p>
+    <w:p>
+      <w:pPr>
+        <w:pStyle w:val="af3"/>
+      </w:pPr>
+      <w:r>
+        <w:t>Этот запрос получает список всех авторов, которые есть в базе данных.</w:t>
+      </w:r>
+    </w:p>
+    <w:p>
+      <w:pPr>
+        <w:pStyle w:val="af3"/>
+      </w:pPr>
+      <w:r>
+        <w:lastRenderedPageBreak/>
+        <w:drawing>
+          <wp:inline distT="0" distB="0" distL="0" distR="0" wp14:anchorId="7E1A2244" wp14:editId="14094586">
+            <wp:extent cx="4434840" cy="3601352"/>
+            <wp:effectExtent l="0" t="0" r="3810" b="0"/>
+            <wp:docPr id="9" name="Рисунок 9"/>
+            <wp:cNvGraphicFramePr>
+              <a:graphicFrameLocks xmlns:a="http://schemas.openxmlformats.org/drawingml/2006/main" noChangeAspect="1"/>
+            </wp:cNvGraphicFramePr>
+            <a:graphic xmlns:a="http://schemas.openxmlformats.org/drawingml/2006/main">
+              <a:graphicData uri="http://schemas.openxmlformats.org/drawingml/2006/picture">
+                <pic:pic xmlns:pic="http://schemas.openxmlformats.org/drawingml/2006/picture">
+                  <pic:nvPicPr>
+                    <pic:cNvPr id="1" name=""/>
+                    <pic:cNvPicPr/>
+                  </pic:nvPicPr>
+                  <pic:blipFill>
+                    <a:blip r:embed="rId15"/>
+                    <a:stretch>
+                      <a:fillRect/>
+                    </a:stretch>
+                  </pic:blipFill>
+                  <pic:spPr>
+                    <a:xfrm>
+                      <a:off x="0" y="0"/>
+                      <a:ext cx="4437291" cy="3603342"/>
+                    </a:xfrm>
+                    <a:prstGeom prst="rect">
+                      <a:avLst/>
+                    </a:prstGeom>
+                  </pic:spPr>
+                </pic:pic>
+              </a:graphicData>
+            </a:graphic>
+          </wp:inline>
+        </w:drawing>
+      </w:r>
+    </w:p>
+    <w:p>
+      <w:pPr>
+        <w:pStyle w:val="af3"/>
+      </w:pPr>
+      <w:r>
+        <w:t>Этот запрос добавляет нового автора в базу данных.</w:t>
+      </w:r>
+      <w:r>
+        <w:t xml:space="preserve"> </w:t>
+      </w:r>
+      <w:r>
+        <w:t>Ответ показывает добавленного автора, включая автоматически сгенерированный</w:t>
+      </w:r>
+      <w:r>
+        <w:t xml:space="preserve"> </w:t>
+      </w:r>
+      <w:r>
+        <w:rPr>
+          <w:lang w:val="en-US"/>
+        </w:rPr>
+        <w:t>id</w:t>
+      </w:r>
+      <w:r>
+        <w:t>, который присваивается новому объекту.</w:t>
+      </w:r>
+    </w:p>
+    <w:p>
+      <w:pPr>
+        <w:pStyle w:val="af3"/>
+      </w:pPr>
+      <w:r>
+        <w:drawing>
+          <wp:inline distT="0" distB="0" distL="0" distR="0" wp14:anchorId="6922776F" wp14:editId="6323D901">
+            <wp:extent cx="4693920" cy="4032536"/>
+            <wp:effectExtent l="0" t="0" r="0" b="6350"/>
+            <wp:docPr id="10" name="Рисунок 10"/>
+            <wp:cNvGraphicFramePr>
+              <a:graphicFrameLocks xmlns:a="http://schemas.openxmlformats.org/drawingml/2006/main" noChangeAspect="1"/>
+            </wp:cNvGraphicFramePr>
+            <a:graphic xmlns:a="http://schemas.openxmlformats.org/drawingml/2006/main">
+              <a:graphicData uri="http://schemas.openxmlformats.org/drawingml/2006/picture">
+                <pic:pic xmlns:pic="http://schemas.openxmlformats.org/drawingml/2006/picture">
+                  <pic:nvPicPr>
+                    <pic:cNvPr id="1" name=""/>
+                    <pic:cNvPicPr/>
+                  </pic:nvPicPr>
+                  <pic:blipFill>
+                    <a:blip r:embed="rId16"/>
+                    <a:stretch>
+                      <a:fillRect/>
+                    </a:stretch>
+                  </pic:blipFill>
+                  <pic:spPr>
+                    <a:xfrm>
+                      <a:off x="0" y="0"/>
+                      <a:ext cx="4701672" cy="4039195"/>
+                    </a:xfrm>
+                    <a:prstGeom prst="rect">
+                      <a:avLst/>
+                    </a:prstGeom>
+                  </pic:spPr>
+                </pic:pic>
+              </a:graphicData>
+            </a:graphic>
+          </wp:inline>
+        </w:drawing>
+      </w:r>
+    </w:p>
+    <w:p>
+      <w:pPr>
+        <w:pStyle w:val="af3"/>
+        <w:rPr>
+          <w:lang w:val="en-US"/>
+        </w:rPr>
+      </w:pPr>
+      <w:r>
+        <w:lastRenderedPageBreak/>
+        <w:t>Этот запрос обновляет информацию о книге с</w:t>
+      </w:r>
+      <w:r>
+        <w:t xml:space="preserve"> </w:t>
+      </w:r>
+      <w:r>
+        <w:rPr>
+          <w:lang w:val="en-US"/>
+        </w:rPr>
+        <w:t>id</w:t>
+      </w:r>
+      <w:r>
+        <w:t xml:space="preserve"> 2977</w:t>
+      </w:r>
+      <w:r>
+        <w:t xml:space="preserve"> (в данном случае меняем </w:t>
+      </w:r>
+      <w:r>
+        <w:t>кол-во страниц</w:t>
+      </w:r>
+      <w:r>
+        <w:t>).</w:t>
+      </w:r>
+      <w:r>
+        <w:t xml:space="preserve"> Ответ показывает обновленную информацию о книге, включая </w:t>
+      </w:r>
+      <w:r>
+        <w:rPr>
+          <w:lang w:val="en-US"/>
+        </w:rPr>
+        <w:t>id.</w:t>
+      </w:r>
+    </w:p>
+    <w:p>
+      <w:pPr>
+        <w:pStyle w:val="af3"/>
+        <w:rPr>
+          <w:lang w:val="en-US"/>
+        </w:rPr>
+      </w:pPr>
+      <w:r>
+        <w:drawing>
+          <wp:inline distT="0" distB="0" distL="0" distR="0" wp14:anchorId="21DF245C" wp14:editId="742B7205">
+            <wp:extent cx="4076700" cy="3440397"/>
+            <wp:effectExtent l="0" t="0" r="0" b="8255"/>
+            <wp:docPr id="11" name="Рисунок 11"/>
+            <wp:cNvGraphicFramePr>
+              <a:graphicFrameLocks xmlns:a="http://schemas.openxmlformats.org/drawingml/2006/main" noChangeAspect="1"/>
+            </wp:cNvGraphicFramePr>
+            <a:graphic xmlns:a="http://schemas.openxmlformats.org/drawingml/2006/main">
+              <a:graphicData uri="http://schemas.openxmlformats.org/drawingml/2006/picture">
+                <pic:pic xmlns:pic="http://schemas.openxmlformats.org/drawingml/2006/picture">
+                  <pic:nvPicPr>
+                    <pic:cNvPr id="1" name=""/>
+                    <pic:cNvPicPr/>
+                  </pic:nvPicPr>
+                  <pic:blipFill>
+                    <a:blip r:embed="rId17"/>
+                    <a:stretch>
+                      <a:fillRect/>
+                    </a:stretch>
+                  </pic:blipFill>
+                  <pic:spPr>
+                    <a:xfrm>
+                      <a:off x="0" y="0"/>
+                      <a:ext cx="4091628" cy="3452995"/>
+                    </a:xfrm>
+                    <a:prstGeom prst="rect">
+                      <a:avLst/>
+                    </a:prstGeom>
+                  </pic:spPr>
+                </pic:pic>
+              </a:graphicData>
+            </a:graphic>
+          </wp:inline>
+        </w:drawing>
+      </w:r>
+    </w:p>
+    <w:p>
+      <w:pPr>
+        <w:pStyle w:val="af3"/>
+      </w:pPr>
+      <w:r>
+        <w:t xml:space="preserve">Этот запрос удаляет библиотеку с id </w:t>
+      </w:r>
+      <w:r>
+        <w:t>7</w:t>
+      </w:r>
+      <w:r>
+        <w:rPr>
+          <w:lang w:val="en-US"/>
+        </w:rPr>
+        <w:t>a</w:t>
+      </w:r>
+      <w:r>
+        <w:t>2</w:t>
+      </w:r>
+      <w:r>
+        <w:rPr>
+          <w:lang w:val="en-US"/>
+        </w:rPr>
+        <w:t>a</w:t>
+      </w:r>
+      <w:r>
+        <w:t xml:space="preserve"> из базы данных.</w:t>
+      </w:r>
+      <w:r>
+        <w:t xml:space="preserve"> </w:t>
+      </w:r>
+      <w:r>
+        <w:t>И в ответе вернет то, что удалил.</w:t>
+      </w:r>
+    </w:p>
+    <w:p>
+      <w:pPr>
+        <w:rPr>
+          <w:rFonts w:ascii="Times New Roman" w:hAnsi="Times New Roman"/>
+          <w:noProof/>
+          <w:sz w:val="28"/>
+        </w:rPr>
+      </w:pPr>
+      <w:r>
+        <w:br w:type="page"/>
+      </w:r>
+    </w:p>
+    <w:p>
+      <w:pPr>
+        <w:pStyle w:val="11"/>
+      </w:pPr>
+      <w:r>
+        <w:lastRenderedPageBreak/>
+        <w:t xml:space="preserve">Практика </w:t>
+      </w:r>
+      <w:r>
+        <w:t>5</w:t>
+      </w:r>
+    </w:p>
+    <w:p>
+      <w:pPr>
+        <w:pStyle w:val="af3"/>
+      </w:pPr>
+    </w:p>
+    <w:p>
+      <w:pPr>
+        <w:pStyle w:val="af3"/>
+      </w:pPr>
+    </w:p>
+    <w:p>
+      <w:pPr>
+        <w:pStyle w:val="af3"/>
+      </w:pPr>
+    </w:p>
+    <w:p>
+      <w:pPr>
+        <w:rPr>
+          <w:rFonts w:ascii="Times New Roman" w:hAnsi="Times New Roman"/>
+          <w:noProof/>
+          <w:sz w:val="28"/>
+        </w:rPr>
+      </w:pPr>
+      <w:r>
+        <w:br w:type="page"/>
+      </w:r>
+    </w:p>
+    <w:p>
+      <w:pPr>
+        <w:pStyle w:val="11"/>
+      </w:pPr>
+      <w:r>
+        <w:lastRenderedPageBreak/>
+        <w:t xml:space="preserve">Практика 6 </w:t>
+      </w:r>
+    </w:p>
+    <w:p>
+      <w:pPr>
+        <w:pStyle w:val="a4"/>
+      </w:pPr>
+      <w:r>
+        <w:t>Напишем спецификацию:</w:t>
+      </w:r>
+    </w:p>
+    <w:p>
+      <w:pPr>
+        <w:pStyle w:val="af3"/>
+      </w:pPr>
+      <w:r>
+        <w:drawing>
+          <wp:inline distT="0" distB="0" distL="0" distR="0" wp14:anchorId="62929AB7" wp14:editId="4DD70DAD">
+            <wp:extent cx="4381500" cy="4424125"/>
+            <wp:effectExtent l="0" t="0" r="0" b="0"/>
+            <wp:docPr id="13" name="Рисунок 13"/>
+            <wp:cNvGraphicFramePr>
+              <a:graphicFrameLocks xmlns:a="http://schemas.openxmlformats.org/drawingml/2006/main" noChangeAspect="1"/>
+            </wp:cNvGraphicFramePr>
+            <a:graphic xmlns:a="http://schemas.openxmlformats.org/drawingml/2006/main">
+              <a:graphicData uri="http://schemas.openxmlformats.org/drawingml/2006/picture">
+                <pic:pic xmlns:pic="http://schemas.openxmlformats.org/drawingml/2006/picture">
+                  <pic:nvPicPr>
+                    <pic:cNvPr id="1" name=""/>
+                    <pic:cNvPicPr/>
+                  </pic:nvPicPr>
+                  <pic:blipFill>
+                    <a:blip r:embed="rId18"/>
+                    <a:stretch>
+                      <a:fillRect/>
+                    </a:stretch>
+                  </pic:blipFill>
+                  <pic:spPr>
+                    <a:xfrm>
+                      <a:off x="0" y="0"/>
+                      <a:ext cx="4382198" cy="4424830"/>
+                    </a:xfrm>
+                    <a:prstGeom prst="rect">
+                      <a:avLst/>
+                    </a:prstGeom>
+                  </pic:spPr>
+                </pic:pic>
+              </a:graphicData>
+            </a:graphic>
+          </wp:inline>
+        </w:drawing>
+      </w:r>
+    </w:p>
+    <w:p>
+      <w:pPr>
+        <w:pStyle w:val="a4"/>
+      </w:pPr>
+      <w:r>
+        <w:t xml:space="preserve">Создадим </w:t>
+      </w:r>
+      <w:r>
+        <w:rPr>
+          <w:lang w:val="en-US"/>
+        </w:rPr>
+        <w:t>web</w:t>
+      </w:r>
+      <w:r>
+        <w:t>-</w:t>
+      </w:r>
+      <w:r>
+        <w:t xml:space="preserve">версию спецификации с использованием </w:t>
+      </w:r>
+      <w:proofErr w:type="spellStart"/>
+      <w:r>
+        <w:rPr>
+          <w:lang w:val="en-US"/>
+        </w:rPr>
+        <w:t>ReDoc</w:t>
+      </w:r>
+      <w:proofErr w:type="spellEnd"/>
+      <w:r>
+        <w:t>:</w:t>
+      </w:r>
+    </w:p>
+    <w:p>
+      <w:pPr>
+        <w:pStyle w:val="af3"/>
+      </w:pPr>
+      <w:r>
+        <w:drawing>
+          <wp:inline distT="0" distB="0" distL="0" distR="0" wp14:anchorId="6AE30105" wp14:editId="1C4E2E17">
+            <wp:extent cx="5939790" cy="2272030"/>
+            <wp:effectExtent l="0" t="0" r="3810" b="0"/>
+            <wp:docPr id="7" name="Рисунок 7"/>
+            <wp:cNvGraphicFramePr>
+              <a:graphicFrameLocks xmlns:a="http://schemas.openxmlformats.org/drawingml/2006/main" noChangeAspect="1"/>
+            </wp:cNvGraphicFramePr>
+            <a:graphic xmlns:a="http://schemas.openxmlformats.org/drawingml/2006/main">
+              <a:graphicData uri="http://schemas.openxmlformats.org/drawingml/2006/picture">
+                <pic:pic xmlns:pic="http://schemas.openxmlformats.org/drawingml/2006/picture">
+                  <pic:nvPicPr>
+                    <pic:cNvPr id="1" name=""/>
+                    <pic:cNvPicPr/>
+                  </pic:nvPicPr>
+                  <pic:blipFill>
+                    <a:blip r:embed="rId19"/>
+                    <a:stretch>
+                      <a:fillRect/>
+                    </a:stretch>
+                  </pic:blipFill>
+                  <pic:spPr>
+                    <a:xfrm>
+                      <a:off x="0" y="0"/>
+                      <a:ext cx="5939790" cy="2272030"/>
+                    </a:xfrm>
+                    <a:prstGeom prst="rect">
+                      <a:avLst/>
+                    </a:prstGeom>
+                  </pic:spPr>
+                </pic:pic>
+              </a:graphicData>
+            </a:graphic>
+          </wp:inline>
+        </w:drawing>
+      </w:r>
+    </w:p>
+    <w:p>
+      <w:pPr>
+        <w:pStyle w:val="a4"/>
+      </w:pPr>
+      <w:r>
+        <w:t>Протестируем правильность составления</w:t>
+      </w:r>
+      <w:r>
+        <w:t xml:space="preserve"> </w:t>
+      </w:r>
+      <w:r>
+        <w:t xml:space="preserve">с помощью </w:t>
+      </w:r>
+      <w:r>
+        <w:rPr>
+          <w:lang w:val="en-US"/>
+        </w:rPr>
+        <w:t>Prism</w:t>
+      </w:r>
+      <w:r>
+        <w:t>:</w:t>
+      </w:r>
+    </w:p>
+    <w:p>
+      <w:pPr>
+        <w:pStyle w:val="af3"/>
+      </w:pPr>
+      <w:r>
+        <w:lastRenderedPageBreak/>
+        <w:drawing>
+          <wp:inline distT="0" distB="0" distL="0" distR="0" wp14:anchorId="17AB5067" wp14:editId="72BBFC7C">
+            <wp:extent cx="5143500" cy="4350585"/>
+            <wp:effectExtent l="0" t="0" r="0" b="0"/>
+            <wp:docPr id="14" name="Рисунок 14"/>
+            <wp:cNvGraphicFramePr>
+              <a:graphicFrameLocks xmlns:a="http://schemas.openxmlformats.org/drawingml/2006/main" noChangeAspect="1"/>
+            </wp:cNvGraphicFramePr>
+            <a:graphic xmlns:a="http://schemas.openxmlformats.org/drawingml/2006/main">
+              <a:graphicData uri="http://schemas.openxmlformats.org/drawingml/2006/picture">
+                <pic:pic xmlns:pic="http://schemas.openxmlformats.org/drawingml/2006/picture">
+                  <pic:nvPicPr>
+                    <pic:cNvPr id="1" name=""/>
+                    <pic:cNvPicPr/>
+                  </pic:nvPicPr>
+                  <pic:blipFill>
+                    <a:blip r:embed="rId20"/>
+                    <a:stretch>
+                      <a:fillRect/>
+                    </a:stretch>
+                  </pic:blipFill>
+                  <pic:spPr>
+                    <a:xfrm>
+                      <a:off x="0" y="0"/>
+                      <a:ext cx="5146769" cy="4353350"/>
+                    </a:xfrm>
+                    <a:prstGeom prst="rect">
+                      <a:avLst/>
+                    </a:prstGeom>
+                  </pic:spPr>
+                </pic:pic>
+              </a:graphicData>
+            </a:graphic>
+          </wp:inline>
+        </w:drawing>
+      </w:r>
+    </w:p>
+    <w:p>
+      <w:pPr>
+        <w:pStyle w:val="af3"/>
+      </w:pPr>
+      <w:r>
+        <w:drawing>
+          <wp:inline distT="0" distB="0" distL="0" distR="0" wp14:anchorId="5D81C032" wp14:editId="7FF7C344">
+            <wp:extent cx="5162550" cy="3230319"/>
+            <wp:effectExtent l="0" t="0" r="0" b="8255"/>
+            <wp:docPr id="15" name="Рисунок 15"/>
+            <wp:cNvGraphicFramePr>
+              <a:graphicFrameLocks xmlns:a="http://schemas.openxmlformats.org/drawingml/2006/main" noChangeAspect="1"/>
+            </wp:cNvGraphicFramePr>
+            <a:graphic xmlns:a="http://schemas.openxmlformats.org/drawingml/2006/main">
+              <a:graphicData uri="http://schemas.openxmlformats.org/drawingml/2006/picture">
+                <pic:pic xmlns:pic="http://schemas.openxmlformats.org/drawingml/2006/picture">
+                  <pic:nvPicPr>
+                    <pic:cNvPr id="1" name=""/>
+                    <pic:cNvPicPr/>
+                  </pic:nvPicPr>
+                  <pic:blipFill>
+                    <a:blip r:embed="rId21"/>
+                    <a:stretch>
+                      <a:fillRect/>
+                    </a:stretch>
+                  </pic:blipFill>
+                  <pic:spPr>
+                    <a:xfrm>
+                      <a:off x="0" y="0"/>
+                      <a:ext cx="5166705" cy="3232919"/>
+                    </a:xfrm>
+                    <a:prstGeom prst="rect">
+                      <a:avLst/>
+                    </a:prstGeom>
+                  </pic:spPr>
+                </pic:pic>
+              </a:graphicData>
+            </a:graphic>
+          </wp:inline>
+        </w:drawing>
+      </w:r>
+    </w:p>
+    <w:p>
+      <w:pPr>
+        <w:pStyle w:val="af3"/>
+      </w:pPr>
+      <w:r>
+        <w:lastRenderedPageBreak/>
+        <w:drawing>
+          <wp:inline distT="0" distB="0" distL="0" distR="0" wp14:anchorId="3F0E17D1" wp14:editId="24270D41">
+            <wp:extent cx="5076825" cy="3732991"/>
+            <wp:effectExtent l="0" t="0" r="0" b="1270"/>
+            <wp:docPr id="16" name="Рисунок 16"/>
+            <wp:cNvGraphicFramePr>
+              <a:graphicFrameLocks xmlns:a="http://schemas.openxmlformats.org/drawingml/2006/main" noChangeAspect="1"/>
+            </wp:cNvGraphicFramePr>
+            <a:graphic xmlns:a="http://schemas.openxmlformats.org/drawingml/2006/main">
+              <a:graphicData uri="http://schemas.openxmlformats.org/drawingml/2006/picture">
+                <pic:pic xmlns:pic="http://schemas.openxmlformats.org/drawingml/2006/picture">
+                  <pic:nvPicPr>
+                    <pic:cNvPr id="1" name=""/>
+                    <pic:cNvPicPr/>
+                  </pic:nvPicPr>
+                  <pic:blipFill>
+                    <a:blip r:embed="rId22"/>
+                    <a:stretch>
+                      <a:fillRect/>
+                    </a:stretch>
+                  </pic:blipFill>
+                  <pic:spPr>
+                    <a:xfrm>
+                      <a:off x="0" y="0"/>
+                      <a:ext cx="5089387" cy="3742228"/>
+                    </a:xfrm>
+                    <a:prstGeom prst="rect">
+                      <a:avLst/>
+                    </a:prstGeom>
+                  </pic:spPr>
+                </pic:pic>
+              </a:graphicData>
+            </a:graphic>
+          </wp:inline>
+        </w:drawing>
+      </w:r>
+    </w:p>
+    <w:p>
+      <w:pPr>
+        <w:rPr>
+          <w:rFonts w:ascii="Times New Roman" w:hAnsi="Times New Roman"/>
+          <w:noProof/>
+          <w:sz w:val="28"/>
+        </w:rPr>
+      </w:pPr>
+      <w:r>
+        <w:br w:type="page"/>
+      </w:r>
+    </w:p>
+    <w:p>
+      <w:pPr>
+        <w:pStyle w:val="11"/>
+      </w:pPr>
+      <w:r>
+        <w:lastRenderedPageBreak/>
+        <w:t>Практика 7</w:t>
+      </w:r>
+    </w:p>
     <w:sectPr>
-      <w:footerReference w:type="default" r:id="rId13"/>
+      <w:footerReference w:type="default" r:id="rId23"/>
       <w:pgSz w:w="11906" w:h="16838"/>
       <w:pgMar w:top="1134" w:right="851" w:bottom="1134" w:left="1701" w:header="709" w:footer="709" w:gutter="0"/>
       <w:cols w:space="708"/>
@@ -3767,6 +4602,19 @@
       </w:tblBorders>
     </w:tblPr>
   </w:style>
+  <w:style w:type="character" w:styleId="HTML">
+    <w:name w:val="HTML Code"/>
+    <w:basedOn w:val="a1"/>
+    <w:uiPriority w:val="99"/>
+    <w:semiHidden/>
+    <w:unhideWhenUsed/>
+    <w:rsid w:val="00003D14"/>
+    <w:rPr>
+      <w:rFonts w:ascii="Courier New" w:eastAsia="Times New Roman" w:hAnsi="Courier New" w:cs="Courier New"/>
+      <w:sz w:val="20"/>
+      <w:szCs w:val="20"/>
+    </w:rPr>
+  </w:style>
 </w:styles>
 </file>
 

</xml_diff>